<commit_message>
[fix] Correciones D02 (csv + int de budget)
</commit_message>
<xml_diff>
--- a/reports/Deliverable 4/Student #2/04 Requirements - Student #2.docx
+++ b/reports/Deliverable 4/Student #2/04 Requirements - Student #2.docx
@@ -89,7 +89,6 @@
               </w:rPr>
               <w:tab/>
             </w:r>
-            <w:permStart w:id="379328249" w:edGrp="everyone"/>
             <w:sdt>
               <w:sdtPr>
                 <w:rPr>
@@ -103,18 +102,25 @@
                 <w15:appearance w15:val="hidden"/>
                 <w:text/>
               </w:sdtPr>
+              <w:sdtEndPr/>
               <w:sdtContent>
                 <w:r>
                   <w:rPr>
                     <w:rFonts w:asciiTheme="majorHAnsi" w:hAnsiTheme="majorHAnsi" w:cstheme="majorHAnsi"/>
                   </w:rPr>
-                  <w:t xml:space="preserve"> CX</w:t>
+                  <w:t xml:space="preserve"> C</w:t>
                 </w:r>
                 <w:r>
                   <w:rPr>
                     <w:rFonts w:asciiTheme="majorHAnsi" w:hAnsiTheme="majorHAnsi" w:cstheme="majorHAnsi"/>
                   </w:rPr>
-                  <w:t>1.014</w:t>
+                  <w:t>2</w:t>
+                </w:r>
+                <w:r>
+                  <w:rPr>
+                    <w:rFonts w:asciiTheme="majorHAnsi" w:hAnsiTheme="majorHAnsi" w:cstheme="majorHAnsi"/>
+                  </w:rPr>
+                  <w:t>.014</w:t>
                 </w:r>
                 <w:r>
                   <w:rPr>
@@ -124,7 +130,6 @@
                 </w:r>
               </w:sdtContent>
             </w:sdt>
-            <w:permEnd w:id="379328249"/>
           </w:p>
         </w:tc>
       </w:tr>
@@ -166,12 +171,8 @@
               </w:rPr>
               <w:tab/>
             </w:r>
-            <w:permStart w:id="955522721" w:edGrp="everyone"/>
             <w:sdt>
               <w:sdtPr>
-                <w:rPr>
-                  <w:rFonts w:asciiTheme="majorHAnsi" w:hAnsiTheme="majorHAnsi" w:cstheme="majorHAnsi"/>
-                </w:rPr>
                 <w:tag w:val="Repository"/>
                 <w:id w:val="46497162"/>
                 <w:placeholder>
@@ -182,14 +183,13 @@
               </w:sdtPr>
               <w:sdtContent>
                 <w:r>
-                  <w:rPr>
-                    <w:rFonts w:asciiTheme="majorHAnsi" w:hAnsiTheme="majorHAnsi" w:cstheme="majorHAnsi"/>
-                  </w:rPr>
-                  <w:t xml:space="preserve"> https://github.com/dedece65/Acme-SF-D01.git</w:t>
+                  <w:t xml:space="preserve"> https://github.com/alvaroChico2408/Acme-SF-D04</w:t>
+                </w:r>
+                <w:r>
+                  <w:t xml:space="preserve">  </w:t>
                 </w:r>
               </w:sdtContent>
             </w:sdt>
-            <w:permEnd w:id="955522721"/>
           </w:p>
         </w:tc>
       </w:tr>
@@ -245,12 +245,6 @@
                 <w:rFonts w:asciiTheme="majorHAnsi" w:hAnsiTheme="majorHAnsi" w:cstheme="majorHAnsi"/>
               </w:rPr>
               <w:tab/>
-            </w:r>
-            <w:permStart w:id="1490430286" w:edGrp="everyone"/>
-            <w:r>
-              <w:rPr>
-                <w:rFonts w:asciiTheme="majorHAnsi" w:hAnsiTheme="majorHAnsi" w:cstheme="majorHAnsi"/>
-              </w:rPr>
               <w:t xml:space="preserve"> </w:t>
             </w:r>
             <w:sdt>
@@ -267,6 +261,7 @@
                 <w15:appearance w15:val="hidden"/>
                 <w:text/>
               </w:sdtPr>
+              <w:sdtEndPr/>
               <w:sdtContent>
                 <w:r>
                   <w:rPr>
@@ -278,7 +273,6 @@
               </w:sdtContent>
             </w:sdt>
           </w:p>
-          <w:permEnd w:id="1490430286"/>
           <w:p>
             <w:pPr>
               <w:pStyle w:val="Sinespaciado"/>
@@ -308,7 +302,6 @@
               </w:rPr>
               <w:tab/>
             </w:r>
-            <w:permStart w:id="1588551831" w:edGrp="everyone"/>
             <w:sdt>
               <w:sdtPr>
                 <w:rPr>
@@ -323,6 +316,7 @@
                 <w15:appearance w15:val="hidden"/>
                 <w:text/>
               </w:sdtPr>
+              <w:sdtEndPr/>
               <w:sdtContent>
                 <w:r>
                   <w:rPr>
@@ -331,6 +325,7 @@
                   </w:rPr>
                   <w:t xml:space="preserve"> </w:t>
                 </w:r>
+                <w:proofErr w:type="spellStart"/>
                 <w:r>
                   <w:rPr>
                     <w:rFonts w:asciiTheme="majorHAnsi" w:hAnsiTheme="majorHAnsi" w:cstheme="majorHAnsi"/>
@@ -338,6 +333,7 @@
                   </w:rPr>
                   <w:t>enrgaraba</w:t>
                 </w:r>
+                <w:proofErr w:type="spellEnd"/>
                 <w:r>
                   <w:rPr>
                     <w:rFonts w:asciiTheme="majorHAnsi" w:hAnsiTheme="majorHAnsi" w:cstheme="majorHAnsi"/>
@@ -347,7 +343,6 @@
                 </w:r>
               </w:sdtContent>
             </w:sdt>
-            <w:permEnd w:id="1588551831"/>
           </w:p>
           <w:p>
             <w:pPr>
@@ -376,7 +371,6 @@
               </w:rPr>
               <w:tab/>
             </w:r>
-            <w:permStart w:id="441854091" w:edGrp="everyone"/>
             <w:sdt>
               <w:sdtPr>
                 <w:rPr>
@@ -391,6 +385,7 @@
                 <w15:appearance w15:val="hidden"/>
                 <w:text/>
               </w:sdtPr>
+              <w:sdtEndPr/>
               <w:sdtContent>
                 <w:r>
                   <w:rPr>
@@ -415,7 +410,6 @@
                 </w:r>
               </w:sdtContent>
             </w:sdt>
-            <w:permEnd w:id="441854091"/>
           </w:p>
           <w:p>
             <w:pPr>
@@ -444,7 +438,6 @@
               </w:rPr>
               <w:tab/>
             </w:r>
-            <w:permStart w:id="16126159" w:edGrp="everyone"/>
             <w:sdt>
               <w:sdtPr>
                 <w:rPr>
@@ -459,6 +452,7 @@
                 <w15:appearance w15:val="hidden"/>
                 <w:text/>
               </w:sdtPr>
+              <w:sdtEndPr/>
               <w:sdtContent>
                 <w:r>
                   <w:rPr>
@@ -469,7 +463,6 @@
                 </w:r>
               </w:sdtContent>
             </w:sdt>
-            <w:permEnd w:id="16126159"/>
           </w:p>
         </w:tc>
       </w:tr>
@@ -517,7 +510,6 @@
               </w:rPr>
               <w:tab/>
             </w:r>
-            <w:permStart w:id="925041655" w:edGrp="everyone"/>
             <w:sdt>
               <w:sdtPr>
                 <w:rPr>
@@ -531,6 +523,7 @@
                 <w15:appearance w15:val="hidden"/>
                 <w:text/>
               </w:sdtPr>
+              <w:sdtEndPr/>
               <w:sdtContent>
                 <w:r>
                   <w:rPr>
@@ -552,7 +545,6 @@
                 </w:r>
               </w:sdtContent>
             </w:sdt>
-            <w:permEnd w:id="925041655"/>
           </w:p>
         </w:tc>
       </w:tr>
@@ -569,7 +561,6 @@
         <w:rPr>
           <w:rFonts w:cstheme="majorHAnsi"/>
         </w:rPr>
-        <w:lastRenderedPageBreak/>
         <w:t>MANDATORY Deliverable D01: introduction</w:t>
       </w:r>
     </w:p>
@@ -775,7 +766,6 @@
         <w:t>” denotes your name/s.</w:t>
       </w:r>
     </w:p>
-    <w:permStart w:id="1733719730" w:edGrp="everyone"/>
     <w:p>
       <w:pPr>
         <w:pStyle w:val="Verdict"/>
@@ -796,6 +786,7 @@
           <w15:appearance w15:val="hidden"/>
           <w:text/>
         </w:sdtPr>
+        <w:sdtEndPr/>
         <w:sdtContent>
           <w:r>
             <w:rPr>
@@ -821,14 +812,7 @@
         <w:rPr>
           <w:rFonts w:asciiTheme="majorHAnsi" w:hAnsiTheme="majorHAnsi" w:cstheme="majorHAnsi"/>
         </w:rPr>
-        <w:t xml:space="preserve"> </w:t>
-      </w:r>
-      <w:permEnd w:id="1733719730"/>
-      <w:r>
-        <w:rPr>
-          <w:rFonts w:asciiTheme="majorHAnsi" w:hAnsiTheme="majorHAnsi" w:cstheme="majorHAnsi"/>
-        </w:rPr>
-        <w:t xml:space="preserve">   </w:t>
+        <w:t xml:space="preserve">    </w:t>
       </w:r>
     </w:p>
     <w:p>
@@ -980,7 +964,6 @@
         <w:rPr>
           <w:rFonts w:cstheme="majorHAnsi"/>
         </w:rPr>
-        <w:lastRenderedPageBreak/>
         <w:t xml:space="preserve">MANDATORY </w:t>
       </w:r>
       <w:r>
@@ -1147,7 +1130,6 @@
         <w:t xml:space="preserve"> (less than or equal to the corresponding project cost). </w:t>
       </w:r>
     </w:p>
-    <w:permStart w:id="1580534963" w:edGrp="everyone"/>
     <w:p>
       <w:pPr>
         <w:pStyle w:val="Gradercomments"/>
@@ -1168,6 +1150,7 @@
           <w15:appearance w15:val="hidden"/>
           <w:text/>
         </w:sdtPr>
+        <w:sdtEndPr/>
         <w:sdtContent>
           <w:r>
             <w:rPr>
@@ -1189,7 +1172,6 @@
           </w:r>
         </w:sdtContent>
       </w:sdt>
-      <w:permEnd w:id="1580534963"/>
       <w:r>
         <w:rPr>
           <w:rFonts w:asciiTheme="majorHAnsi" w:hAnsiTheme="majorHAnsi" w:cstheme="majorHAnsi"/>
@@ -1309,7 +1291,6 @@
         <w:t xml:space="preserve"> for the registration (not blank, shorter than 76 characters).</w:t>
       </w:r>
     </w:p>
-    <w:permStart w:id="1685676958" w:edGrp="everyone"/>
     <w:p>
       <w:pPr>
         <w:pStyle w:val="Verdict"/>
@@ -1330,6 +1311,7 @@
           <w15:appearance w15:val="hidden"/>
           <w:text/>
         </w:sdtPr>
+        <w:sdtEndPr/>
         <w:sdtContent>
           <w:r>
             <w:rPr>
@@ -1351,7 +1333,6 @@
           </w:r>
         </w:sdtContent>
       </w:sdt>
-      <w:permEnd w:id="1685676958"/>
       <w:r>
         <w:rPr>
           <w:rFonts w:asciiTheme="majorHAnsi" w:hAnsiTheme="majorHAnsi" w:cstheme="majorHAnsi"/>
@@ -1444,7 +1425,6 @@
       </w:r>
     </w:p>
     <w:bookmarkStart w:id="0" w:name="_Hlk157677981"/>
-    <w:permStart w:id="616715123" w:edGrp="everyone"/>
     <w:p>
       <w:pPr>
         <w:pStyle w:val="Verdict"/>
@@ -1464,6 +1444,7 @@
           </w:placeholder>
           <w:text/>
         </w:sdtPr>
+        <w:sdtEndPr/>
         <w:sdtContent>
           <w:r>
             <w:rPr>
@@ -1485,7 +1466,6 @@
           </w:r>
         </w:sdtContent>
       </w:sdt>
-      <w:permEnd w:id="616715123"/>
       <w:r>
         <w:rPr>
           <w:rFonts w:asciiTheme="majorHAnsi" w:hAnsiTheme="majorHAnsi" w:cstheme="majorHAnsi"/>
@@ -1652,7 +1632,6 @@
         <w:t xml:space="preserve">”. </w:t>
       </w:r>
     </w:p>
-    <w:permStart w:id="891315281" w:edGrp="everyone"/>
     <w:p>
       <w:pPr>
         <w:pStyle w:val="Verdict"/>
@@ -1673,6 +1652,7 @@
           <w15:appearance w15:val="hidden"/>
           <w:text/>
         </w:sdtPr>
+        <w:sdtEndPr/>
         <w:sdtContent>
           <w:r>
             <w:rPr>
@@ -1694,7 +1674,6 @@
           </w:r>
         </w:sdtContent>
       </w:sdt>
-      <w:permEnd w:id="891315281"/>
     </w:p>
     <w:p>
       <w:pPr>
@@ -1744,7 +1723,6 @@
         <w:rPr>
           <w:rFonts w:cstheme="majorHAnsi"/>
         </w:rPr>
-        <w:lastRenderedPageBreak/>
         <w:t>MANDATORY Deliverable D03: implementing features</w:t>
       </w:r>
     </w:p>
@@ -1978,7 +1956,6 @@
         <w:t>.</w:t>
       </w:r>
     </w:p>
-    <w:permStart w:id="8470091" w:edGrp="everyone"/>
     <w:p>
       <w:pPr>
         <w:pStyle w:val="Verdict"/>
@@ -1999,6 +1976,7 @@
           <w15:appearance w15:val="hidden"/>
           <w:text/>
         </w:sdtPr>
+        <w:sdtEndPr/>
         <w:sdtContent>
           <w:r>
             <w:rPr>
@@ -2020,7 +1998,6 @@
           </w:r>
         </w:sdtContent>
       </w:sdt>
-      <w:permEnd w:id="8470091"/>
       <w:r>
         <w:rPr>
           <w:rFonts w:asciiTheme="majorHAnsi" w:hAnsiTheme="majorHAnsi" w:cstheme="majorHAnsi"/>
@@ -2224,7 +2201,6 @@
         <w:t>as long as it is not published.</w:t>
       </w:r>
     </w:p>
-    <w:permStart w:id="66585966" w:edGrp="everyone"/>
     <w:p>
       <w:pPr>
         <w:pStyle w:val="Verdict"/>
@@ -2245,6 +2221,7 @@
           <w15:appearance w15:val="hidden"/>
           <w:text/>
         </w:sdtPr>
+        <w:sdtEndPr/>
         <w:sdtContent>
           <w:r>
             <w:rPr>
@@ -2266,7 +2243,6 @@
           </w:r>
         </w:sdtContent>
       </w:sdt>
-      <w:permEnd w:id="66585966"/>
       <w:r>
         <w:rPr>
           <w:rFonts w:asciiTheme="majorHAnsi" w:hAnsiTheme="majorHAnsi" w:cstheme="majorHAnsi"/>
@@ -2344,7 +2320,6 @@
         <w:t>dashboards.</w:t>
       </w:r>
     </w:p>
-    <w:permStart w:id="844130438" w:edGrp="everyone"/>
     <w:p>
       <w:pPr>
         <w:pStyle w:val="Verdict"/>
@@ -2365,6 +2340,7 @@
           <w15:appearance w15:val="hidden"/>
           <w:text/>
         </w:sdtPr>
+        <w:sdtEndPr/>
         <w:sdtContent>
           <w:r>
             <w:rPr>
@@ -2386,7 +2362,6 @@
           </w:r>
         </w:sdtContent>
       </w:sdt>
-      <w:permEnd w:id="844130438"/>
       <w:r>
         <w:rPr>
           <w:rFonts w:asciiTheme="majorHAnsi" w:hAnsiTheme="majorHAnsi" w:cstheme="majorHAnsi"/>
@@ -2493,7 +2468,6 @@
         <w:rPr>
           <w:rFonts w:cstheme="majorHAnsi"/>
         </w:rPr>
-        <w:lastRenderedPageBreak/>
         <w:t>MANDATORY Deliverable D04: formal testing</w:t>
       </w:r>
     </w:p>
@@ -2606,7 +2580,6 @@
         <w:t>Produce a test suite for Requirements #6 and #7.</w:t>
       </w:r>
     </w:p>
-    <w:permStart w:id="973563344" w:edGrp="everyone"/>
     <w:p>
       <w:pPr>
         <w:pStyle w:val="Gradercomments"/>
@@ -2626,16 +2599,28 @@
           </w:placeholder>
           <w:text/>
         </w:sdtPr>
+        <w:sdtEndPr/>
         <w:sdtContent>
           <w:r>
             <w:rPr>
               <w:rFonts w:asciiTheme="majorHAnsi" w:hAnsiTheme="majorHAnsi" w:cstheme="majorHAnsi"/>
             </w:rPr>
-            <w:t xml:space="preserve">    </w:t>
+            <w:t xml:space="preserve"> </w:t>
+          </w:r>
+          <w:r>
+            <w:rPr>
+              <w:rFonts w:asciiTheme="majorHAnsi" w:hAnsiTheme="majorHAnsi" w:cstheme="majorHAnsi"/>
+            </w:rPr>
+            <w:t>X</w:t>
+          </w:r>
+          <w:r>
+            <w:rPr>
+              <w:rFonts w:asciiTheme="majorHAnsi" w:hAnsiTheme="majorHAnsi" w:cstheme="majorHAnsi"/>
+            </w:rPr>
+            <w:t xml:space="preserve">  </w:t>
           </w:r>
         </w:sdtContent>
       </w:sdt>
-      <w:permEnd w:id="973563344"/>
       <w:r>
         <w:rPr>
           <w:rFonts w:asciiTheme="majorHAnsi" w:hAnsiTheme="majorHAnsi" w:cstheme="majorHAnsi"/>
@@ -2671,7 +2656,6 @@
         <w:t>Produce a testing report.</w:t>
       </w:r>
     </w:p>
-    <w:permStart w:id="212556619" w:edGrp="everyone"/>
     <w:p>
       <w:pPr>
         <w:pStyle w:val="Verdict"/>
@@ -2691,16 +2675,28 @@
           </w:placeholder>
           <w:text/>
         </w:sdtPr>
+        <w:sdtEndPr/>
         <w:sdtContent>
           <w:r>
             <w:rPr>
               <w:rFonts w:asciiTheme="majorHAnsi" w:hAnsiTheme="majorHAnsi" w:cstheme="majorHAnsi"/>
             </w:rPr>
-            <w:t xml:space="preserve">    </w:t>
+            <w:t xml:space="preserve"> </w:t>
+          </w:r>
+          <w:r>
+            <w:rPr>
+              <w:rFonts w:asciiTheme="majorHAnsi" w:hAnsiTheme="majorHAnsi" w:cstheme="majorHAnsi"/>
+            </w:rPr>
+            <w:t>X</w:t>
+          </w:r>
+          <w:r>
+            <w:rPr>
+              <w:rFonts w:asciiTheme="majorHAnsi" w:hAnsiTheme="majorHAnsi" w:cstheme="majorHAnsi"/>
+            </w:rPr>
+            <w:t xml:space="preserve">  </w:t>
           </w:r>
         </w:sdtContent>
       </w:sdt>
-      <w:permEnd w:id="212556619"/>
       <w:r>
         <w:rPr>
           <w:rFonts w:asciiTheme="majorHAnsi" w:hAnsiTheme="majorHAnsi" w:cstheme="majorHAnsi"/>
@@ -2737,7 +2733,6 @@
         <w:rPr>
           <w:rFonts w:cstheme="majorHAnsi"/>
         </w:rPr>
-        <w:lastRenderedPageBreak/>
         <w:t>SUPPLEMENTARY Deliverable D01: introduction</w:t>
       </w:r>
     </w:p>
@@ -2880,7 +2875,6 @@
         <w:t>Produce an analysis report.</w:t>
       </w:r>
     </w:p>
-    <w:permStart w:id="351678440" w:edGrp="everyone"/>
     <w:p>
       <w:pPr>
         <w:pStyle w:val="Verdict"/>
@@ -2901,6 +2895,7 @@
           <w15:appearance w15:val="hidden"/>
           <w:text/>
         </w:sdtPr>
+        <w:sdtEndPr/>
         <w:sdtContent>
           <w:r>
             <w:rPr>
@@ -2922,7 +2917,6 @@
           </w:r>
         </w:sdtContent>
       </w:sdt>
-      <w:permEnd w:id="351678440"/>
       <w:r>
         <w:rPr>
           <w:rFonts w:asciiTheme="majorHAnsi" w:hAnsiTheme="majorHAnsi" w:cstheme="majorHAnsi"/>
@@ -2944,7 +2938,6 @@
         <w:t>Produce a planning and progress report.</w:t>
       </w:r>
     </w:p>
-    <w:permStart w:id="2017154663" w:edGrp="everyone"/>
     <w:p>
       <w:pPr>
         <w:pStyle w:val="Verdict"/>
@@ -2968,6 +2961,7 @@
           <w15:appearance w15:val="hidden"/>
           <w:text/>
         </w:sdtPr>
+        <w:sdtEndPr/>
         <w:sdtContent>
           <w:r>
             <w:rPr>
@@ -2989,7 +2983,6 @@
           </w:r>
         </w:sdtContent>
       </w:sdt>
-      <w:permEnd w:id="2017154663"/>
       <w:r>
         <w:rPr>
           <w:rFonts w:asciiTheme="majorHAnsi" w:hAnsiTheme="majorHAnsi" w:cstheme="majorHAnsi"/>
@@ -3065,7 +3058,6 @@
         <w:rPr>
           <w:rFonts w:cstheme="majorHAnsi"/>
         </w:rPr>
-        <w:lastRenderedPageBreak/>
         <w:t xml:space="preserve">SUPPLEMENTARY </w:t>
       </w:r>
       <w:r>
@@ -3190,7 +3182,6 @@
         <w:t xml:space="preserve"> with further information.</w:t>
       </w:r>
     </w:p>
-    <w:permStart w:id="1480279223" w:edGrp="everyone"/>
     <w:p>
       <w:pPr>
         <w:pStyle w:val="Gradercomments"/>
@@ -3213,6 +3204,7 @@
           <w15:appearance w15:val="hidden"/>
           <w:text/>
         </w:sdtPr>
+        <w:sdtEndPr/>
         <w:sdtContent>
           <w:r>
             <w:rPr>
@@ -3237,7 +3229,6 @@
           </w:r>
         </w:sdtContent>
       </w:sdt>
-      <w:permEnd w:id="1480279223"/>
       <w:r>
         <w:rPr>
           <w:rFonts w:asciiTheme="majorHAnsi" w:hAnsiTheme="majorHAnsi" w:cstheme="majorHAnsi"/>
@@ -3361,7 +3352,6 @@
         <w:t>Produce a UML domain model.</w:t>
       </w:r>
     </w:p>
-    <w:permStart w:id="1411715631" w:edGrp="everyone"/>
     <w:p>
       <w:pPr>
         <w:pStyle w:val="Verdict"/>
@@ -3382,6 +3372,7 @@
           <w15:appearance w15:val="hidden"/>
           <w:text/>
         </w:sdtPr>
+        <w:sdtEndPr/>
         <w:sdtContent>
           <w:r>
             <w:rPr>
@@ -3391,7 +3382,6 @@
           </w:r>
         </w:sdtContent>
       </w:sdt>
-      <w:permEnd w:id="1411715631"/>
       <w:r>
         <w:rPr>
           <w:rFonts w:asciiTheme="majorHAnsi" w:hAnsiTheme="majorHAnsi" w:cstheme="majorHAnsi"/>
@@ -3413,7 +3403,6 @@
         <w:t>Produce an analysis report.</w:t>
       </w:r>
     </w:p>
-    <w:permStart w:id="1404656994" w:edGrp="everyone"/>
     <w:p>
       <w:pPr>
         <w:pStyle w:val="Verdict"/>
@@ -3434,16 +3423,28 @@
           <w15:appearance w15:val="hidden"/>
           <w:text/>
         </w:sdtPr>
+        <w:sdtEndPr/>
         <w:sdtContent>
           <w:r>
             <w:rPr>
               <w:rFonts w:asciiTheme="majorHAnsi" w:hAnsiTheme="majorHAnsi" w:cstheme="majorHAnsi"/>
             </w:rPr>
-            <w:t xml:space="preserve">    </w:t>
+            <w:t xml:space="preserve"> </w:t>
+          </w:r>
+          <w:r>
+            <w:rPr>
+              <w:rFonts w:asciiTheme="majorHAnsi" w:hAnsiTheme="majorHAnsi" w:cstheme="majorHAnsi"/>
+            </w:rPr>
+            <w:t>X</w:t>
+          </w:r>
+          <w:r>
+            <w:rPr>
+              <w:rFonts w:asciiTheme="majorHAnsi" w:hAnsiTheme="majorHAnsi" w:cstheme="majorHAnsi"/>
+            </w:rPr>
+            <w:t xml:space="preserve">  </w:t>
           </w:r>
         </w:sdtContent>
       </w:sdt>
-      <w:permEnd w:id="1404656994"/>
       <w:r>
         <w:rPr>
           <w:rFonts w:asciiTheme="majorHAnsi" w:hAnsiTheme="majorHAnsi" w:cstheme="majorHAnsi"/>
@@ -3465,7 +3466,6 @@
         <w:t>Produce a planning and progress report.</w:t>
       </w:r>
     </w:p>
-    <w:permStart w:id="1214192489" w:edGrp="everyone"/>
     <w:p>
       <w:pPr>
         <w:pStyle w:val="Gradercomments"/>
@@ -3488,6 +3488,7 @@
           <w15:appearance w15:val="hidden"/>
           <w:text/>
         </w:sdtPr>
+        <w:sdtEndPr/>
         <w:sdtContent>
           <w:r>
             <w:rPr>
@@ -3498,7 +3499,6 @@
           </w:r>
         </w:sdtContent>
       </w:sdt>
-      <w:permEnd w:id="1214192489"/>
       <w:r>
         <w:rPr>
           <w:rFonts w:asciiTheme="majorHAnsi" w:hAnsiTheme="majorHAnsi" w:cstheme="majorHAnsi"/>
@@ -3528,7 +3528,6 @@
         <w:rPr>
           <w:rFonts w:cstheme="majorHAnsi"/>
         </w:rPr>
-        <w:lastRenderedPageBreak/>
         <w:t>SUPPLEMENTARY Deliverable D03: implementing features</w:t>
       </w:r>
     </w:p>
@@ -3618,7 +3617,6 @@
         <w:t>.</w:t>
       </w:r>
     </w:p>
-    <w:permStart w:id="1655847515" w:edGrp="everyone"/>
     <w:p>
       <w:pPr>
         <w:pStyle w:val="Gradercomments"/>
@@ -3638,6 +3636,7 @@
           </w:placeholder>
           <w:text/>
         </w:sdtPr>
+        <w:sdtEndPr/>
         <w:sdtContent>
           <w:r>
             <w:rPr>
@@ -3659,7 +3658,6 @@
           </w:r>
         </w:sdtContent>
       </w:sdt>
-      <w:permEnd w:id="1655847515"/>
       <w:r>
         <w:rPr>
           <w:rFonts w:asciiTheme="majorHAnsi" w:hAnsiTheme="majorHAnsi" w:cstheme="majorHAnsi"/>
@@ -3709,7 +3707,6 @@
         <w:t>Update their profiles.</w:t>
       </w:r>
     </w:p>
-    <w:permStart w:id="810754758" w:edGrp="everyone"/>
     <w:p>
       <w:pPr>
         <w:pStyle w:val="Verdict"/>
@@ -3729,6 +3726,7 @@
           </w:placeholder>
           <w:text/>
         </w:sdtPr>
+        <w:sdtEndPr/>
         <w:sdtContent>
           <w:r>
             <w:rPr>
@@ -3750,7 +3748,6 @@
           </w:r>
         </w:sdtContent>
       </w:sdt>
-      <w:permEnd w:id="810754758"/>
       <w:r>
         <w:rPr>
           <w:rFonts w:asciiTheme="majorHAnsi" w:hAnsiTheme="majorHAnsi" w:cstheme="majorHAnsi"/>
@@ -3870,7 +3867,6 @@
         <w:t>).</w:t>
       </w:r>
     </w:p>
-    <w:permStart w:id="872621369" w:edGrp="everyone"/>
     <w:p>
       <w:pPr>
         <w:pStyle w:val="Verdict"/>
@@ -3891,6 +3887,7 @@
           <w15:appearance w15:val="hidden"/>
           <w:text/>
         </w:sdtPr>
+        <w:sdtEndPr/>
         <w:sdtContent>
           <w:r>
             <w:rPr>
@@ -3912,7 +3909,6 @@
           </w:r>
         </w:sdtContent>
       </w:sdt>
-      <w:permEnd w:id="872621369"/>
       <w:r>
         <w:rPr>
           <w:rFonts w:asciiTheme="majorHAnsi" w:hAnsiTheme="majorHAnsi" w:cstheme="majorHAnsi"/>
@@ -4005,7 +4001,6 @@
         <w:t>Produce an analysis report.</w:t>
       </w:r>
     </w:p>
-    <w:permStart w:id="359800286" w:edGrp="everyone"/>
     <w:p>
       <w:pPr>
         <w:pStyle w:val="Verdict"/>
@@ -4026,16 +4021,28 @@
           <w15:appearance w15:val="hidden"/>
           <w:text/>
         </w:sdtPr>
+        <w:sdtEndPr/>
         <w:sdtContent>
           <w:r>
             <w:rPr>
               <w:rFonts w:asciiTheme="majorHAnsi" w:hAnsiTheme="majorHAnsi" w:cstheme="majorHAnsi"/>
             </w:rPr>
-            <w:t xml:space="preserve">    </w:t>
+            <w:t xml:space="preserve"> </w:t>
+          </w:r>
+          <w:r>
+            <w:rPr>
+              <w:rFonts w:asciiTheme="majorHAnsi" w:hAnsiTheme="majorHAnsi" w:cstheme="majorHAnsi"/>
+            </w:rPr>
+            <w:t>X</w:t>
+          </w:r>
+          <w:r>
+            <w:rPr>
+              <w:rFonts w:asciiTheme="majorHAnsi" w:hAnsiTheme="majorHAnsi" w:cstheme="majorHAnsi"/>
+            </w:rPr>
+            <w:t xml:space="preserve">  </w:t>
           </w:r>
         </w:sdtContent>
       </w:sdt>
-      <w:permEnd w:id="359800286"/>
       <w:r>
         <w:rPr>
           <w:rFonts w:asciiTheme="majorHAnsi" w:hAnsiTheme="majorHAnsi" w:cstheme="majorHAnsi"/>
@@ -4057,7 +4064,6 @@
         <w:t>Produce a planning and progress report.</w:t>
       </w:r>
     </w:p>
-    <w:permStart w:id="2132571457" w:edGrp="everyone"/>
     <w:p>
       <w:pPr>
         <w:pStyle w:val="Gradercomments"/>
@@ -4077,6 +4083,7 @@
           </w:placeholder>
           <w:text/>
         </w:sdtPr>
+        <w:sdtEndPr/>
         <w:sdtContent>
           <w:r>
             <w:rPr>
@@ -4086,7 +4093,6 @@
           </w:r>
         </w:sdtContent>
       </w:sdt>
-      <w:permEnd w:id="2132571457"/>
       <w:r>
         <w:rPr>
           <w:rFonts w:asciiTheme="majorHAnsi" w:hAnsiTheme="majorHAnsi" w:cstheme="majorHAnsi"/>
@@ -4108,7 +4114,6 @@
         <w:t>Produce a lint report.</w:t>
       </w:r>
     </w:p>
-    <w:permStart w:id="1334452110" w:edGrp="everyone"/>
     <w:p>
       <w:pPr>
         <w:pStyle w:val="Verdict"/>
@@ -4128,6 +4133,7 @@
           </w:placeholder>
           <w:text/>
         </w:sdtPr>
+        <w:sdtEndPr/>
         <w:sdtContent>
           <w:r>
             <w:rPr>
@@ -4137,7 +4143,6 @@
           </w:r>
         </w:sdtContent>
       </w:sdt>
-      <w:permEnd w:id="1334452110"/>
       <w:r>
         <w:rPr>
           <w:rFonts w:asciiTheme="majorHAnsi" w:hAnsiTheme="majorHAnsi" w:cstheme="majorHAnsi"/>
@@ -4173,7 +4178,6 @@
         <w:rPr>
           <w:rFonts w:cstheme="majorHAnsi"/>
         </w:rPr>
-        <w:lastRenderedPageBreak/>
         <w:t>SUPPLEMENTARY Deliverable D04: formal testing</w:t>
       </w:r>
     </w:p>
@@ -4313,7 +4317,6 @@
         <w:t>Produce an analysis report.</w:t>
       </w:r>
     </w:p>
-    <w:permStart w:id="2088578991" w:edGrp="everyone"/>
     <w:p>
       <w:pPr>
         <w:pStyle w:val="Verdict"/>
@@ -4333,16 +4336,28 @@
           </w:placeholder>
           <w:text/>
         </w:sdtPr>
+        <w:sdtEndPr/>
         <w:sdtContent>
           <w:r>
             <w:rPr>
               <w:rFonts w:asciiTheme="majorHAnsi" w:hAnsiTheme="majorHAnsi" w:cstheme="majorHAnsi"/>
             </w:rPr>
-            <w:t xml:space="preserve">    </w:t>
+            <w:t xml:space="preserve"> </w:t>
+          </w:r>
+          <w:r>
+            <w:rPr>
+              <w:rFonts w:asciiTheme="majorHAnsi" w:hAnsiTheme="majorHAnsi" w:cstheme="majorHAnsi"/>
+            </w:rPr>
+            <w:t>X</w:t>
+          </w:r>
+          <w:r>
+            <w:rPr>
+              <w:rFonts w:asciiTheme="majorHAnsi" w:hAnsiTheme="majorHAnsi" w:cstheme="majorHAnsi"/>
+            </w:rPr>
+            <w:t xml:space="preserve">  </w:t>
           </w:r>
         </w:sdtContent>
       </w:sdt>
-      <w:permEnd w:id="2088578991"/>
       <w:r>
         <w:rPr>
           <w:rFonts w:asciiTheme="majorHAnsi" w:hAnsiTheme="majorHAnsi" w:cstheme="majorHAnsi"/>
@@ -4364,7 +4379,6 @@
         <w:t>Produce a planning and progress report.</w:t>
       </w:r>
     </w:p>
-    <w:permStart w:id="862791326" w:edGrp="everyone"/>
     <w:p>
       <w:pPr>
         <w:pStyle w:val="Verdict"/>
@@ -4384,6 +4398,7 @@
           </w:placeholder>
           <w:text/>
         </w:sdtPr>
+        <w:sdtEndPr/>
         <w:sdtContent>
           <w:r>
             <w:rPr>
@@ -4393,7 +4408,6 @@
           </w:r>
         </w:sdtContent>
       </w:sdt>
-      <w:permEnd w:id="862791326"/>
       <w:r>
         <w:rPr>
           <w:rFonts w:asciiTheme="majorHAnsi" w:hAnsiTheme="majorHAnsi" w:cstheme="majorHAnsi"/>
@@ -6360,6 +6374,8 @@
   </w:compat>
   <w:rsids>
     <w:rsidRoot w:val="004D7778"/>
+    <w:rsid w:val="0013767A"/>
+    <w:rsid w:val="0021798A"/>
     <w:rsid w:val="002B54CD"/>
     <w:rsid w:val="004D7778"/>
     <w:rsid w:val="008C7A4A"/>

</xml_diff>